<commit_message>
number soorter tutorials steps
</commit_message>
<xml_diff>
--- a/FreeCodeCamp PROJECTS/Javascript Certificate Training Projects/Training Projects/Number Sorter/NUM SORTER.docx
+++ b/FreeCodeCamp PROJECTS/Javascript Certificate Training Projects/Training Projects/Number Sorter/NUM SORTER.docx
@@ -4,7 +4,7 @@
   <w:body>
     <w:p>
       <w:pPr>
-        <w:shd w:val="clear" w:color="auto" w:fill="2F5496" w:themeFill="accent5" w:themeFillShade="BF"/>
+        <w:shd w:val="clear" w:color="auto" w:fill="C45911" w:themeFill="accent2" w:themeFillShade="BF"/>
         <w:rPr>
           <w:rFonts w:ascii="Arial" w:hAnsi="Arial" w:cs="Arial"/>
           <w:color w:val="D4D4D4"/>
@@ -107,7 +107,7 @@
     </w:p>
     <w:p>
       <w:pPr>
-        <w:shd w:val="clear" w:color="auto" w:fill="2F5496" w:themeFill="accent5" w:themeFillShade="BF"/>
+        <w:shd w:val="clear" w:color="auto" w:fill="C45911" w:themeFill="accent2" w:themeFillShade="BF"/>
         <w:rPr>
           <w:rFonts w:ascii="Arial" w:hAnsi="Arial" w:cs="Arial"/>
           <w:color w:val="D4D4D4"/>
@@ -119,7 +119,7 @@
     </w:p>
     <w:p>
       <w:pPr>
-        <w:shd w:val="clear" w:color="auto" w:fill="2F5496" w:themeFill="accent5" w:themeFillShade="BF"/>
+        <w:shd w:val="clear" w:color="auto" w:fill="C45911" w:themeFill="accent2" w:themeFillShade="BF"/>
         <w:rPr>
           <w:rFonts w:ascii="Arial" w:hAnsi="Arial" w:cs="Arial"/>
           <w:color w:val="D4D4D4"/>
@@ -137,7 +137,7 @@
           <w:bottom w:val="single" w:sz="2" w:space="0" w:color="E5E7EB"/>
           <w:right w:val="single" w:sz="2" w:space="0" w:color="E5E7EB"/>
         </w:pBdr>
-        <w:shd w:val="clear" w:color="auto" w:fill="2F5496" w:themeFill="accent5" w:themeFillShade="BF"/>
+        <w:shd w:val="clear" w:color="auto" w:fill="C45911" w:themeFill="accent2" w:themeFillShade="BF"/>
         <w:spacing w:after="0" w:line="240" w:lineRule="auto"/>
         <w:outlineLvl w:val="0"/>
         <w:rPr>
@@ -169,7 +169,7 @@
           <w:bottom w:val="single" w:sz="2" w:space="0" w:color="E5E7EB"/>
           <w:right w:val="single" w:sz="2" w:space="0" w:color="E5E7EB"/>
         </w:pBdr>
-        <w:shd w:val="clear" w:color="auto" w:fill="2F5496" w:themeFill="accent5" w:themeFillShade="BF"/>
+        <w:shd w:val="clear" w:color="auto" w:fill="C45911" w:themeFill="accent2" w:themeFillShade="BF"/>
         <w:spacing w:before="100" w:beforeAutospacing="1" w:after="100" w:afterAutospacing="1" w:line="240" w:lineRule="auto"/>
         <w:rPr>
           <w:rFonts w:ascii="Arial" w:eastAsia="Times New Roman" w:hAnsi="Arial" w:cs="Arial"/>
@@ -252,7 +252,7 @@
           <w:bottom w:val="single" w:sz="2" w:space="0" w:color="E5E7EB"/>
           <w:right w:val="single" w:sz="2" w:space="0" w:color="E5E7EB"/>
         </w:pBdr>
-        <w:shd w:val="clear" w:color="auto" w:fill="2F5496" w:themeFill="accent5" w:themeFillShade="BF"/>
+        <w:shd w:val="clear" w:color="auto" w:fill="C45911" w:themeFill="accent2" w:themeFillShade="BF"/>
         <w:spacing w:after="0" w:line="240" w:lineRule="auto"/>
         <w:rPr>
           <w:rFonts w:ascii="Arial" w:eastAsia="Times New Roman" w:hAnsi="Arial" w:cs="Arial"/>
@@ -362,12 +362,12 @@
     </w:p>
     <w:p>
       <w:pPr>
-        <w:shd w:val="clear" w:color="auto" w:fill="2F5496" w:themeFill="accent5" w:themeFillShade="BF"/>
-      </w:pPr>
-    </w:p>
-    <w:p>
-      <w:pPr>
-        <w:shd w:val="clear" w:color="auto" w:fill="2F5496" w:themeFill="accent5" w:themeFillShade="BF"/>
+        <w:shd w:val="clear" w:color="auto" w:fill="C45911" w:themeFill="accent2" w:themeFillShade="BF"/>
+      </w:pPr>
+    </w:p>
+    <w:p>
+      <w:pPr>
+        <w:shd w:val="clear" w:color="auto" w:fill="C45911" w:themeFill="accent2" w:themeFillShade="BF"/>
       </w:pPr>
     </w:p>
     <w:p>
@@ -379,7 +379,7 @@
           <w:bottom w:val="single" w:sz="2" w:space="0" w:color="E5E7EB"/>
           <w:right w:val="single" w:sz="2" w:space="0" w:color="E5E7EB"/>
         </w:pBdr>
-        <w:shd w:val="clear" w:color="auto" w:fill="1B1B32"/>
+        <w:shd w:val="clear" w:color="auto" w:fill="C45911" w:themeFill="accent2" w:themeFillShade="BF"/>
         <w:rPr>
           <w:rFonts w:ascii="Arial" w:hAnsi="Arial" w:cs="Arial"/>
           <w:color w:val="D4D4D4"/>
@@ -473,7 +473,7 @@
           <w:bottom w:val="single" w:sz="2" w:space="0" w:color="E5E7EB"/>
           <w:right w:val="single" w:sz="2" w:space="0" w:color="E5E7EB"/>
         </w:pBdr>
-        <w:shd w:val="clear" w:color="auto" w:fill="1B1B32"/>
+        <w:shd w:val="clear" w:color="auto" w:fill="C45911" w:themeFill="accent2" w:themeFillShade="BF"/>
         <w:spacing w:before="0" w:beforeAutospacing="0" w:after="0" w:afterAutospacing="0"/>
         <w:rPr>
           <w:rFonts w:ascii="Arial" w:hAnsi="Arial" w:cs="Arial"/>
@@ -550,17 +550,17 @@
     </w:p>
     <w:p>
       <w:pPr>
-        <w:shd w:val="clear" w:color="auto" w:fill="2F5496" w:themeFill="accent5" w:themeFillShade="BF"/>
-      </w:pPr>
-    </w:p>
-    <w:p>
-      <w:pPr>
-        <w:shd w:val="clear" w:color="auto" w:fill="2F5496" w:themeFill="accent5" w:themeFillShade="BF"/>
-      </w:pPr>
-    </w:p>
-    <w:p>
-      <w:pPr>
-        <w:shd w:val="clear" w:color="auto" w:fill="2F5496" w:themeFill="accent5" w:themeFillShade="BF"/>
+        <w:shd w:val="clear" w:color="auto" w:fill="C45911" w:themeFill="accent2" w:themeFillShade="BF"/>
+      </w:pPr>
+    </w:p>
+    <w:p>
+      <w:pPr>
+        <w:shd w:val="clear" w:color="auto" w:fill="C45911" w:themeFill="accent2" w:themeFillShade="BF"/>
+      </w:pPr>
+    </w:p>
+    <w:p>
+      <w:pPr>
+        <w:shd w:val="clear" w:color="auto" w:fill="C45911" w:themeFill="accent2" w:themeFillShade="BF"/>
       </w:pPr>
     </w:p>
     <w:p>
@@ -571,7 +571,7 @@
           <w:bottom w:val="single" w:sz="2" w:space="0" w:color="E5E7EB"/>
           <w:right w:val="single" w:sz="2" w:space="0" w:color="E5E7EB"/>
         </w:pBdr>
-        <w:shd w:val="clear" w:color="auto" w:fill="1B1B32"/>
+        <w:shd w:val="clear" w:color="auto" w:fill="C45911" w:themeFill="accent2" w:themeFillShade="BF"/>
         <w:spacing w:before="100" w:beforeAutospacing="1" w:after="100" w:afterAutospacing="1" w:line="240" w:lineRule="auto"/>
         <w:rPr>
           <w:rFonts w:ascii="Arial" w:eastAsia="Times New Roman" w:hAnsi="Arial" w:cs="Arial"/>
@@ -667,7 +667,7 @@
           <w:bottom w:val="single" w:sz="2" w:space="0" w:color="E5E7EB"/>
           <w:right w:val="single" w:sz="2" w:space="0" w:color="E5E7EB"/>
         </w:pBdr>
-        <w:shd w:val="clear" w:color="auto" w:fill="1B1B32"/>
+        <w:shd w:val="clear" w:color="auto" w:fill="C45911" w:themeFill="accent2" w:themeFillShade="BF"/>
         <w:spacing w:before="100" w:beforeAutospacing="1" w:after="100" w:afterAutospacing="1" w:line="240" w:lineRule="auto"/>
         <w:rPr>
           <w:rFonts w:ascii="Arial" w:eastAsia="Times New Roman" w:hAnsi="Arial" w:cs="Arial"/>
@@ -708,6 +708,7 @@
     </w:p>
     <w:p>
       <w:pPr>
+        <w:shd w:val="clear" w:color="auto" w:fill="C45911" w:themeFill="accent2" w:themeFillShade="BF"/>
         <w:spacing w:after="0" w:line="240" w:lineRule="auto"/>
         <w:rPr>
           <w:rFonts w:ascii="Times New Roman" w:eastAsia="Times New Roman" w:hAnsi="Times New Roman" w:cs="Times New Roman"/>
@@ -726,6 +727,7 @@
     </w:p>
     <w:p>
       <w:pPr>
+        <w:shd w:val="clear" w:color="auto" w:fill="C45911" w:themeFill="accent2" w:themeFillShade="BF"/>
         <w:tabs>
           <w:tab w:val="left" w:pos="916"/>
           <w:tab w:val="left" w:pos="1832"/>
@@ -937,7 +939,7 @@
           <w:bottom w:val="single" w:sz="2" w:space="0" w:color="E5E7EB"/>
           <w:right w:val="single" w:sz="2" w:space="0" w:color="E5E7EB"/>
         </w:pBdr>
-        <w:shd w:val="clear" w:color="auto" w:fill="1B1B32"/>
+        <w:shd w:val="clear" w:color="auto" w:fill="C45911" w:themeFill="accent2" w:themeFillShade="BF"/>
         <w:spacing w:before="100" w:beforeAutospacing="1" w:after="100" w:afterAutospacing="1" w:line="240" w:lineRule="auto"/>
         <w:rPr>
           <w:rFonts w:ascii="Arial" w:eastAsia="Times New Roman" w:hAnsi="Arial" w:cs="Arial"/>
@@ -964,7 +966,7 @@
           <w:bottom w:val="single" w:sz="2" w:space="0" w:color="E5E7EB"/>
           <w:right w:val="single" w:sz="2" w:space="0" w:color="E5E7EB"/>
         </w:pBdr>
-        <w:shd w:val="clear" w:color="auto" w:fill="1B1B32"/>
+        <w:shd w:val="clear" w:color="auto" w:fill="C45911" w:themeFill="accent2" w:themeFillShade="BF"/>
         <w:spacing w:after="0" w:line="240" w:lineRule="auto"/>
         <w:rPr>
           <w:rFonts w:ascii="Arial" w:eastAsia="Times New Roman" w:hAnsi="Arial" w:cs="Arial"/>
@@ -986,17 +988,17 @@
     </w:p>
     <w:p>
       <w:pPr>
-        <w:shd w:val="clear" w:color="auto" w:fill="2F5496" w:themeFill="accent5" w:themeFillShade="BF"/>
-      </w:pPr>
-    </w:p>
-    <w:p>
-      <w:pPr>
-        <w:shd w:val="clear" w:color="auto" w:fill="2F5496" w:themeFill="accent5" w:themeFillShade="BF"/>
-      </w:pPr>
-    </w:p>
-    <w:p>
-      <w:pPr>
-        <w:shd w:val="clear" w:color="auto" w:fill="2F5496" w:themeFill="accent5" w:themeFillShade="BF"/>
+        <w:shd w:val="clear" w:color="auto" w:fill="C45911" w:themeFill="accent2" w:themeFillShade="BF"/>
+      </w:pPr>
+    </w:p>
+    <w:p>
+      <w:pPr>
+        <w:shd w:val="clear" w:color="auto" w:fill="C45911" w:themeFill="accent2" w:themeFillShade="BF"/>
+      </w:pPr>
+    </w:p>
+    <w:p>
+      <w:pPr>
+        <w:shd w:val="clear" w:color="auto" w:fill="C45911" w:themeFill="accent2" w:themeFillShade="BF"/>
       </w:pPr>
     </w:p>
     <w:p>
@@ -1007,7 +1009,7 @@
           <w:bottom w:val="single" w:sz="2" w:space="0" w:color="E5E7EB"/>
           <w:right w:val="single" w:sz="2" w:space="0" w:color="E5E7EB"/>
         </w:pBdr>
-        <w:shd w:val="clear" w:color="auto" w:fill="2A2A40"/>
+        <w:shd w:val="clear" w:color="auto" w:fill="C45911" w:themeFill="accent2" w:themeFillShade="BF"/>
         <w:spacing w:after="0" w:line="240" w:lineRule="auto"/>
         <w:outlineLvl w:val="0"/>
         <w:rPr>
@@ -1043,7 +1045,7 @@
           <w:bottom w:val="single" w:sz="2" w:space="0" w:color="E5E7EB"/>
           <w:right w:val="single" w:sz="2" w:space="0" w:color="E5E7EB"/>
         </w:pBdr>
-        <w:shd w:val="clear" w:color="auto" w:fill="2A2A40"/>
+        <w:shd w:val="clear" w:color="auto" w:fill="C45911" w:themeFill="accent2" w:themeFillShade="BF"/>
         <w:spacing w:before="100" w:beforeAutospacing="1" w:after="100" w:afterAutospacing="1" w:line="240" w:lineRule="auto"/>
         <w:rPr>
           <w:rFonts w:ascii="inherit" w:eastAsia="Times New Roman" w:hAnsi="inherit" w:cs="Times New Roman"/>
@@ -1114,7 +1116,7 @@
           <w:bottom w:val="single" w:sz="2" w:space="0" w:color="E5E7EB"/>
           <w:right w:val="single" w:sz="2" w:space="0" w:color="E5E7EB"/>
         </w:pBdr>
-        <w:shd w:val="clear" w:color="auto" w:fill="2A2A40"/>
+        <w:shd w:val="clear" w:color="auto" w:fill="C45911" w:themeFill="accent2" w:themeFillShade="BF"/>
         <w:spacing w:before="100" w:beforeAutospacing="1" w:after="100" w:afterAutospacing="1" w:line="240" w:lineRule="auto"/>
         <w:rPr>
           <w:rFonts w:ascii="inherit" w:eastAsia="Times New Roman" w:hAnsi="inherit" w:cs="Times New Roman"/>
@@ -1157,7 +1159,7 @@
     </w:p>
     <w:p>
       <w:pPr>
-        <w:shd w:val="clear" w:color="auto" w:fill="2A2A40"/>
+        <w:shd w:val="clear" w:color="auto" w:fill="C45911" w:themeFill="accent2" w:themeFillShade="BF"/>
         <w:spacing w:after="0" w:line="240" w:lineRule="auto"/>
         <w:rPr>
           <w:rFonts w:ascii="inherit" w:eastAsia="Times New Roman" w:hAnsi="inherit" w:cs="Times New Roman"/>
@@ -1180,7 +1182,7 @@
     </w:p>
     <w:p>
       <w:pPr>
-        <w:shd w:val="clear" w:color="auto" w:fill="2A2A40"/>
+        <w:shd w:val="clear" w:color="auto" w:fill="C45911" w:themeFill="accent2" w:themeFillShade="BF"/>
         <w:tabs>
           <w:tab w:val="left" w:pos="916"/>
           <w:tab w:val="left" w:pos="1832"/>
@@ -1377,7 +1379,7 @@
     </w:p>
     <w:p>
       <w:pPr>
-        <w:shd w:val="clear" w:color="auto" w:fill="2A2A40"/>
+        <w:shd w:val="clear" w:color="auto" w:fill="C45911" w:themeFill="accent2" w:themeFillShade="BF"/>
         <w:tabs>
           <w:tab w:val="left" w:pos="916"/>
           <w:tab w:val="left" w:pos="1832"/>
@@ -1408,7 +1410,7 @@
     </w:p>
     <w:p>
       <w:pPr>
-        <w:shd w:val="clear" w:color="auto" w:fill="2A2A40"/>
+        <w:shd w:val="clear" w:color="auto" w:fill="C45911" w:themeFill="accent2" w:themeFillShade="BF"/>
         <w:tabs>
           <w:tab w:val="left" w:pos="916"/>
           <w:tab w:val="left" w:pos="1832"/>
@@ -1449,7 +1451,7 @@
     </w:p>
     <w:p>
       <w:pPr>
-        <w:shd w:val="clear" w:color="auto" w:fill="2A2A40"/>
+        <w:shd w:val="clear" w:color="auto" w:fill="C45911" w:themeFill="accent2" w:themeFillShade="BF"/>
         <w:spacing w:after="0" w:line="240" w:lineRule="auto"/>
         <w:rPr>
           <w:rFonts w:ascii="inherit" w:eastAsia="Times New Roman" w:hAnsi="inherit" w:cs="Times New Roman"/>
@@ -1467,7 +1469,7 @@
           <w:szCs w:val="24"/>
           <w:bdr w:val="single" w:sz="2" w:space="0" w:color="E5E7EB" w:frame="1"/>
         </w:rPr>
-        <w:object w:dxaOrig="2730" w:dyaOrig="1155">
+        <w:object w:dxaOrig="225" w:dyaOrig="225">
           <v:shapetype id="_x0000_t75" coordsize="21600,21600" o:spt="75" o:preferrelative="t" path="m@4@5l@4@11@9@11@9@5xe" filled="f" stroked="f">
             <v:stroke joinstyle="miter"/>
             <v:formulas>
@@ -1488,15 +1490,15 @@
             <o:lock v:ext="edit" aspectratio="t"/>
           </v:shapetype>
           <v:shape id="_x0000_i1032" type="#_x0000_t75" style="width:136.5pt;height:57.75pt" o:ole="">
-            <v:imagedata r:id="rId4" o:title=""/>
+            <v:imagedata r:id="rId5" o:title=""/>
           </v:shape>
-          <w:control r:id="rId5" w:name="DefaultOcxName" w:shapeid="_x0000_i1032"/>
+          <w:control r:id="rId6" w:name="DefaultOcxName" w:shapeid="_x0000_i1032"/>
         </w:object>
       </w:r>
     </w:p>
     <w:p>
       <w:pPr>
-        <w:shd w:val="clear" w:color="auto" w:fill="2A2A40"/>
+        <w:shd w:val="clear" w:color="auto" w:fill="C45911" w:themeFill="accent2" w:themeFillShade="BF"/>
         <w:spacing w:after="0" w:line="240" w:lineRule="auto"/>
         <w:rPr>
           <w:rFonts w:ascii="inherit" w:eastAsia="Times New Roman" w:hAnsi="inherit" w:cs="Times New Roman"/>
@@ -1519,7 +1521,7 @@
     </w:p>
     <w:p>
       <w:pPr>
-        <w:shd w:val="clear" w:color="auto" w:fill="2A2A40"/>
+        <w:shd w:val="clear" w:color="auto" w:fill="C45911" w:themeFill="accent2" w:themeFillShade="BF"/>
         <w:spacing w:before="300" w:after="300" w:line="240" w:lineRule="auto"/>
         <w:rPr>
           <w:rFonts w:ascii="inherit" w:eastAsia="Times New Roman" w:hAnsi="inherit" w:cs="Times New Roman"/>
@@ -1538,13 +1540,13 @@
           <w:bdr w:val="single" w:sz="2" w:space="0" w:color="E5E7EB" w:frame="1"/>
         </w:rPr>
         <w:pict>
-          <v:rect id="_x0000_i1025" style="width:0;height:0" o:hralign="center" o:hrstd="t" o:hr="t" fillcolor="#a0a0a0" stroked="f"/>
+          <v:rect id="_x0000_i1027" style="width:0;height:0" o:hralign="center" o:hrstd="t" o:hr="t" fillcolor="#a0a0a0" stroked="f"/>
         </w:pict>
       </w:r>
     </w:p>
     <w:p>
       <w:pPr>
-        <w:shd w:val="clear" w:color="auto" w:fill="2A2A40"/>
+        <w:shd w:val="clear" w:color="auto" w:fill="C45911" w:themeFill="accent2" w:themeFillShade="BF"/>
         <w:spacing w:before="300" w:after="300" w:line="240" w:lineRule="auto"/>
         <w:rPr>
           <w:rFonts w:ascii="inherit" w:eastAsia="Times New Roman" w:hAnsi="inherit" w:cs="Times New Roman"/>
@@ -1567,7 +1569,7 @@
     </w:p>
     <w:p>
       <w:pPr>
-        <w:shd w:val="clear" w:color="auto" w:fill="252526"/>
+        <w:shd w:val="clear" w:color="auto" w:fill="C45911" w:themeFill="accent2" w:themeFillShade="BF"/>
         <w:spacing w:before="300" w:after="300" w:line="240" w:lineRule="auto"/>
         <w:rPr>
           <w:rFonts w:ascii="inherit" w:eastAsia="Times New Roman" w:hAnsi="inherit" w:cs="Times New Roman"/>
@@ -1585,16 +1587,17 @@
           <w:szCs w:val="24"/>
           <w:bdr w:val="single" w:sz="2" w:space="0" w:color="E5E7EB" w:frame="1"/>
         </w:rPr>
-        <w:object w:dxaOrig="2730" w:dyaOrig="1155">
-          <v:shape id="_x0000_i1031" type="#_x0000_t75" style="width:1in;height:18pt" o:ole="">
-            <v:imagedata r:id="rId6" o:title=""/>
+        <w:object w:dxaOrig="225" w:dyaOrig="225">
+          <v:shape id="_x0000_i1034" type="#_x0000_t75" style="width:1in;height:18pt" o:ole="">
+            <v:imagedata r:id="rId7" o:title=""/>
           </v:shape>
-          <w:control r:id="rId7" w:name="DefaultOcxName1" w:shapeid="_x0000_i1031"/>
+          <w:control r:id="rId8" w:name="DefaultOcxName1" w:shapeid="_x0000_i1034"/>
         </w:object>
       </w:r>
     </w:p>
     <w:p>
       <w:pPr>
+        <w:shd w:val="clear" w:color="auto" w:fill="C45911" w:themeFill="accent2" w:themeFillShade="BF"/>
         <w:spacing w:before="300" w:after="300" w:line="240" w:lineRule="auto"/>
         <w:rPr>
           <w:rFonts w:ascii="var(--font-family-sans-serif)" w:eastAsia="Times New Roman" w:hAnsi="var(--font-family-sans-serif)" w:cs="Times New Roman"/>
@@ -1613,10 +1616,1057 @@
     </w:p>
     <w:p>
       <w:pPr>
-        <w:shd w:val="clear" w:color="auto" w:fill="2F5496" w:themeFill="accent5" w:themeFillShade="BF"/>
+        <w:shd w:val="clear" w:color="auto" w:fill="C45911" w:themeFill="accent2" w:themeFillShade="BF"/>
+      </w:pPr>
+    </w:p>
+    <w:p>
+      <w:pPr>
+        <w:shd w:val="clear" w:color="auto" w:fill="C45911" w:themeFill="accent2" w:themeFillShade="BF"/>
+      </w:pPr>
+    </w:p>
+    <w:p>
+      <w:pPr>
+        <w:pBdr>
+          <w:top w:val="single" w:sz="2" w:space="0" w:color="E5E7EB"/>
+          <w:left w:val="single" w:sz="2" w:space="0" w:color="E5E7EB"/>
+          <w:bottom w:val="single" w:sz="2" w:space="0" w:color="E5E7EB"/>
+          <w:right w:val="single" w:sz="2" w:space="0" w:color="E5E7EB"/>
+        </w:pBdr>
+        <w:shd w:val="clear" w:color="auto" w:fill="C45911" w:themeFill="accent2" w:themeFillShade="BF"/>
+        <w:spacing w:before="100" w:beforeAutospacing="1" w:after="100" w:afterAutospacing="1" w:line="240" w:lineRule="auto"/>
+        <w:rPr>
+          <w:rFonts w:ascii="Arial" w:eastAsia="Times New Roman" w:hAnsi="Arial" w:cs="Arial"/>
+          <w:color w:val="D4D4D4"/>
+          <w:sz w:val="27"/>
+          <w:szCs w:val="27"/>
+        </w:rPr>
+      </w:pPr>
+      <w:r>
+        <w:rPr>
+          <w:rFonts w:ascii="Arial" w:eastAsia="Times New Roman" w:hAnsi="Arial" w:cs="Arial"/>
+          <w:color w:val="D4D4D4"/>
+          <w:sz w:val="27"/>
+          <w:szCs w:val="27"/>
+        </w:rPr>
+        <w:t>The last sorting algorithm you will implement is the </w:t>
+      </w:r>
+      <w:r>
+        <w:rPr>
+          <w:rFonts w:ascii="Arial" w:eastAsia="Times New Roman" w:hAnsi="Arial" w:cs="Arial"/>
+          <w:i/>
+          <w:iCs/>
+          <w:color w:val="D4D4D4"/>
+          <w:sz w:val="27"/>
+          <w:szCs w:val="27"/>
+          <w:bdr w:val="single" w:sz="2" w:space="0" w:color="E5E7EB" w:frame="1"/>
+        </w:rPr>
+        <w:t>insertion sort</w:t>
+      </w:r>
+      <w:r>
+        <w:rPr>
+          <w:rFonts w:ascii="Arial" w:eastAsia="Times New Roman" w:hAnsi="Arial" w:cs="Arial"/>
+          <w:color w:val="D4D4D4"/>
+          <w:sz w:val="27"/>
+          <w:szCs w:val="27"/>
+        </w:rPr>
+        <w:t>. This algorithm works by building up a sorted array at the beginning of the list. It begins the sorted array with the first element. Then it inspects the next element and swaps it backward into the sorted array until it is in a sorted position, and so on.</w:t>
+      </w:r>
+    </w:p>
+    <w:p>
+      <w:pPr>
+        <w:pBdr>
+          <w:top w:val="single" w:sz="2" w:space="0" w:color="E5E7EB"/>
+          <w:left w:val="single" w:sz="2" w:space="0" w:color="E5E7EB"/>
+          <w:bottom w:val="single" w:sz="2" w:space="0" w:color="E5E7EB"/>
+          <w:right w:val="single" w:sz="2" w:space="0" w:color="E5E7EB"/>
+        </w:pBdr>
+        <w:shd w:val="clear" w:color="auto" w:fill="C45911" w:themeFill="accent2" w:themeFillShade="BF"/>
+        <w:spacing w:after="0" w:line="240" w:lineRule="auto"/>
+        <w:rPr>
+          <w:rFonts w:ascii="Arial" w:eastAsia="Times New Roman" w:hAnsi="Arial" w:cs="Arial"/>
+          <w:color w:val="D4D4D4"/>
+          <w:sz w:val="27"/>
+          <w:szCs w:val="27"/>
+        </w:rPr>
+      </w:pPr>
+      <w:r>
+        <w:rPr>
+          <w:rFonts w:ascii="Arial" w:eastAsia="Times New Roman" w:hAnsi="Arial" w:cs="Arial"/>
+          <w:color w:val="D4D4D4"/>
+          <w:sz w:val="27"/>
+          <w:szCs w:val="27"/>
+        </w:rPr>
+        <w:t>Start by declaring an </w:t>
+      </w:r>
+      <w:proofErr w:type="spellStart"/>
+      <w:r>
+        <w:rPr>
+          <w:rFonts w:ascii="var(--font-family-monospace)" w:eastAsia="Times New Roman" w:hAnsi="var(--font-family-monospace)" w:cs="Courier New"/>
+          <w:color w:val="D4D4D4"/>
+          <w:sz w:val="20"/>
+          <w:szCs w:val="20"/>
+        </w:rPr>
+        <w:t>insertionSort</w:t>
+      </w:r>
+      <w:proofErr w:type="spellEnd"/>
+      <w:r>
+        <w:rPr>
+          <w:rFonts w:ascii="Arial" w:eastAsia="Times New Roman" w:hAnsi="Arial" w:cs="Arial"/>
+          <w:color w:val="D4D4D4"/>
+          <w:sz w:val="27"/>
+          <w:szCs w:val="27"/>
+        </w:rPr>
+        <w:t> variable and assigning it an arrow function which takes an </w:t>
+      </w:r>
+      <w:r>
+        <w:rPr>
+          <w:rFonts w:ascii="var(--font-family-monospace)" w:eastAsia="Times New Roman" w:hAnsi="var(--font-family-monospace)" w:cs="Courier New"/>
+          <w:color w:val="D4D4D4"/>
+          <w:sz w:val="20"/>
+          <w:szCs w:val="20"/>
+        </w:rPr>
+        <w:t>array</w:t>
+      </w:r>
+      <w:r>
+        <w:rPr>
+          <w:rFonts w:ascii="Arial" w:eastAsia="Times New Roman" w:hAnsi="Arial" w:cs="Arial"/>
+          <w:color w:val="D4D4D4"/>
+          <w:sz w:val="27"/>
+          <w:szCs w:val="27"/>
+        </w:rPr>
+        <w:t> parameter.</w:t>
+      </w:r>
+    </w:p>
+    <w:p>
+      <w:pPr>
+        <w:shd w:val="clear" w:color="auto" w:fill="C45911" w:themeFill="accent2" w:themeFillShade="BF"/>
+      </w:pPr>
+    </w:p>
+    <w:p>
+      <w:pPr>
+        <w:shd w:val="clear" w:color="auto" w:fill="C45911" w:themeFill="accent2" w:themeFillShade="BF"/>
+      </w:pPr>
+    </w:p>
+    <w:p>
+      <w:pPr>
+        <w:shd w:val="clear" w:color="auto" w:fill="C45911" w:themeFill="accent2" w:themeFillShade="BF"/>
+        <w:rPr>
+          <w:rFonts w:ascii="Arial" w:hAnsi="Arial" w:cs="Arial"/>
+          <w:color w:val="D4D4D4"/>
+          <w:sz w:val="27"/>
+          <w:szCs w:val="27"/>
+          <w:shd w:val="clear" w:color="auto" w:fill="1B1B32"/>
+        </w:rPr>
+      </w:pPr>
+      <w:r>
+        <w:rPr>
+          <w:rFonts w:ascii="Arial" w:hAnsi="Arial" w:cs="Arial"/>
+          <w:color w:val="D4D4D4"/>
+          <w:sz w:val="27"/>
+          <w:szCs w:val="27"/>
+          <w:shd w:val="clear" w:color="auto" w:fill="1B1B32"/>
+        </w:rPr>
+        <w:t>To sort the elements of an array, you can use the built-in method called </w:t>
+      </w:r>
+      <w:r>
+        <w:rPr>
+          <w:rStyle w:val="HTMLCode"/>
+          <w:rFonts w:ascii="var(--font-family-monospace)" w:eastAsiaTheme="minorHAnsi" w:hAnsi="var(--font-family-monospace)"/>
+          <w:sz w:val="24"/>
+          <w:szCs w:val="24"/>
+        </w:rPr>
+        <w:t>.</w:t>
+      </w:r>
+      <w:proofErr w:type="gramStart"/>
+      <w:r>
+        <w:rPr>
+          <w:rStyle w:val="HTMLCode"/>
+          <w:rFonts w:ascii="var(--font-family-monospace)" w:eastAsiaTheme="minorHAnsi" w:hAnsi="var(--font-family-monospace)"/>
+          <w:sz w:val="24"/>
+          <w:szCs w:val="24"/>
+        </w:rPr>
+        <w:t>sort(</w:t>
+      </w:r>
+      <w:proofErr w:type="gramEnd"/>
+      <w:r>
+        <w:rPr>
+          <w:rStyle w:val="HTMLCode"/>
+          <w:rFonts w:ascii="var(--font-family-monospace)" w:eastAsiaTheme="minorHAnsi" w:hAnsi="var(--font-family-monospace)"/>
+          <w:sz w:val="24"/>
+          <w:szCs w:val="24"/>
+        </w:rPr>
+        <w:t>)</w:t>
+      </w:r>
+      <w:r>
+        <w:rPr>
+          <w:rFonts w:ascii="Arial" w:hAnsi="Arial" w:cs="Arial"/>
+          <w:color w:val="D4D4D4"/>
+          <w:sz w:val="27"/>
+          <w:szCs w:val="27"/>
+          <w:shd w:val="clear" w:color="auto" w:fill="1B1B32"/>
+        </w:rPr>
+        <w:t>. Therefore, you can update the </w:t>
+      </w:r>
+      <w:proofErr w:type="spellStart"/>
+      <w:r>
+        <w:rPr>
+          <w:rStyle w:val="HTMLCode"/>
+          <w:rFonts w:ascii="var(--font-family-monospace)" w:eastAsiaTheme="minorHAnsi" w:hAnsi="var(--font-family-monospace)"/>
+          <w:sz w:val="24"/>
+          <w:szCs w:val="24"/>
+        </w:rPr>
+        <w:t>sortedValues</w:t>
+      </w:r>
+      <w:proofErr w:type="spellEnd"/>
+      <w:r>
+        <w:rPr>
+          <w:rFonts w:ascii="Arial" w:hAnsi="Arial" w:cs="Arial"/>
+          <w:color w:val="D4D4D4"/>
+          <w:sz w:val="27"/>
+          <w:szCs w:val="27"/>
+          <w:shd w:val="clear" w:color="auto" w:fill="1B1B32"/>
+        </w:rPr>
+        <w:t> variable by assigning it the result of calling </w:t>
+      </w:r>
+      <w:r>
+        <w:rPr>
+          <w:rStyle w:val="HTMLCode"/>
+          <w:rFonts w:ascii="var(--font-family-monospace)" w:eastAsiaTheme="minorHAnsi" w:hAnsi="var(--font-family-monospace)"/>
+          <w:sz w:val="24"/>
+          <w:szCs w:val="24"/>
+        </w:rPr>
+        <w:t>.</w:t>
+      </w:r>
+      <w:proofErr w:type="gramStart"/>
+      <w:r>
+        <w:rPr>
+          <w:rStyle w:val="HTMLCode"/>
+          <w:rFonts w:ascii="var(--font-family-monospace)" w:eastAsiaTheme="minorHAnsi" w:hAnsi="var(--font-family-monospace)"/>
+          <w:sz w:val="24"/>
+          <w:szCs w:val="24"/>
+        </w:rPr>
+        <w:t>sort(</w:t>
+      </w:r>
+      <w:proofErr w:type="gramEnd"/>
+      <w:r>
+        <w:rPr>
+          <w:rStyle w:val="HTMLCode"/>
+          <w:rFonts w:ascii="var(--font-family-monospace)" w:eastAsiaTheme="minorHAnsi" w:hAnsi="var(--font-family-monospace)"/>
+          <w:sz w:val="24"/>
+          <w:szCs w:val="24"/>
+        </w:rPr>
+        <w:t>)</w:t>
+      </w:r>
+      <w:r>
+        <w:rPr>
+          <w:rFonts w:ascii="Arial" w:hAnsi="Arial" w:cs="Arial"/>
+          <w:color w:val="D4D4D4"/>
+          <w:sz w:val="27"/>
+          <w:szCs w:val="27"/>
+          <w:shd w:val="clear" w:color="auto" w:fill="1B1B32"/>
+        </w:rPr>
+        <w:t> on the </w:t>
+      </w:r>
+      <w:proofErr w:type="spellStart"/>
+      <w:r>
+        <w:rPr>
+          <w:rStyle w:val="HTMLCode"/>
+          <w:rFonts w:ascii="var(--font-family-monospace)" w:eastAsiaTheme="minorHAnsi" w:hAnsi="var(--font-family-monospace)"/>
+          <w:sz w:val="24"/>
+          <w:szCs w:val="24"/>
+        </w:rPr>
+        <w:t>inputValues</w:t>
+      </w:r>
+      <w:proofErr w:type="spellEnd"/>
+      <w:r>
+        <w:rPr>
+          <w:rFonts w:ascii="Arial" w:hAnsi="Arial" w:cs="Arial"/>
+          <w:color w:val="D4D4D4"/>
+          <w:sz w:val="27"/>
+          <w:szCs w:val="27"/>
+          <w:shd w:val="clear" w:color="auto" w:fill="1B1B32"/>
+        </w:rPr>
+        <w:t> array.</w:t>
+      </w:r>
+    </w:p>
+    <w:p>
+      <w:pPr>
+        <w:shd w:val="clear" w:color="auto" w:fill="C45911" w:themeFill="accent2" w:themeFillShade="BF"/>
+        <w:rPr>
+          <w:rFonts w:ascii="Arial" w:hAnsi="Arial" w:cs="Arial"/>
+          <w:color w:val="D4D4D4"/>
+          <w:sz w:val="27"/>
+          <w:szCs w:val="27"/>
+          <w:shd w:val="clear" w:color="auto" w:fill="1B1B32"/>
+        </w:rPr>
+      </w:pPr>
+    </w:p>
+    <w:p>
+      <w:pPr>
+        <w:shd w:val="clear" w:color="auto" w:fill="C45911" w:themeFill="accent2" w:themeFillShade="BF"/>
+        <w:rPr>
+          <w:rFonts w:ascii="Arial" w:hAnsi="Arial" w:cs="Arial"/>
+          <w:color w:val="D4D4D4"/>
+          <w:sz w:val="27"/>
+          <w:szCs w:val="27"/>
+          <w:shd w:val="clear" w:color="auto" w:fill="1B1B32"/>
+        </w:rPr>
+      </w:pPr>
+    </w:p>
+    <w:p>
+      <w:pPr>
+        <w:pBdr>
+          <w:top w:val="single" w:sz="2" w:space="0" w:color="E5E7EB"/>
+          <w:left w:val="single" w:sz="2" w:space="0" w:color="E5E7EB"/>
+          <w:bottom w:val="single" w:sz="2" w:space="0" w:color="E5E7EB"/>
+          <w:right w:val="single" w:sz="2" w:space="0" w:color="E5E7EB"/>
+        </w:pBdr>
+        <w:shd w:val="clear" w:color="auto" w:fill="C45911" w:themeFill="accent2" w:themeFillShade="BF"/>
+        <w:spacing w:before="100" w:beforeAutospacing="1" w:after="100" w:afterAutospacing="1" w:line="240" w:lineRule="auto"/>
+        <w:rPr>
+          <w:rFonts w:ascii="Arial" w:eastAsia="Times New Roman" w:hAnsi="Arial" w:cs="Arial"/>
+          <w:color w:val="D4D4D4"/>
+          <w:sz w:val="27"/>
+          <w:szCs w:val="27"/>
+        </w:rPr>
+      </w:pPr>
+      <w:r>
+        <w:rPr>
+          <w:rFonts w:ascii="Arial" w:eastAsia="Times New Roman" w:hAnsi="Arial" w:cs="Arial"/>
+          <w:color w:val="D4D4D4"/>
+          <w:sz w:val="27"/>
+          <w:szCs w:val="27"/>
+        </w:rPr>
+        <w:t>Notice how the number </w:t>
+      </w:r>
+      <w:r>
+        <w:rPr>
+          <w:rFonts w:ascii="var(--font-family-monospace)" w:eastAsia="Times New Roman" w:hAnsi="var(--font-family-monospace)" w:cs="Courier New"/>
+          <w:color w:val="D4D4D4"/>
+          <w:sz w:val="20"/>
+          <w:szCs w:val="20"/>
+        </w:rPr>
+        <w:t>10</w:t>
+      </w:r>
+      <w:r>
+        <w:rPr>
+          <w:rFonts w:ascii="Arial" w:eastAsia="Times New Roman" w:hAnsi="Arial" w:cs="Arial"/>
+          <w:color w:val="D4D4D4"/>
+          <w:sz w:val="27"/>
+          <w:szCs w:val="27"/>
+        </w:rPr>
+        <w:t> is placed at the beginning of the array. This is because the default behavior of </w:t>
+      </w:r>
+      <w:r>
+        <w:rPr>
+          <w:rFonts w:ascii="var(--font-family-monospace)" w:eastAsia="Times New Roman" w:hAnsi="var(--font-family-monospace)" w:cs="Courier New"/>
+          <w:color w:val="D4D4D4"/>
+          <w:sz w:val="20"/>
+          <w:szCs w:val="20"/>
+        </w:rPr>
+        <w:t>.</w:t>
+      </w:r>
+      <w:proofErr w:type="gramStart"/>
+      <w:r>
+        <w:rPr>
+          <w:rFonts w:ascii="var(--font-family-monospace)" w:eastAsia="Times New Roman" w:hAnsi="var(--font-family-monospace)" w:cs="Courier New"/>
+          <w:color w:val="D4D4D4"/>
+          <w:sz w:val="20"/>
+          <w:szCs w:val="20"/>
+        </w:rPr>
+        <w:t>sort(</w:t>
+      </w:r>
+      <w:proofErr w:type="gramEnd"/>
+      <w:r>
+        <w:rPr>
+          <w:rFonts w:ascii="var(--font-family-monospace)" w:eastAsia="Times New Roman" w:hAnsi="var(--font-family-monospace)" w:cs="Courier New"/>
+          <w:color w:val="D4D4D4"/>
+          <w:sz w:val="20"/>
+          <w:szCs w:val="20"/>
+        </w:rPr>
+        <w:t>)</w:t>
+      </w:r>
+      <w:r>
+        <w:rPr>
+          <w:rFonts w:ascii="Arial" w:eastAsia="Times New Roman" w:hAnsi="Arial" w:cs="Arial"/>
+          <w:color w:val="D4D4D4"/>
+          <w:sz w:val="27"/>
+          <w:szCs w:val="27"/>
+        </w:rPr>
+        <w:t> is to convert the numbers values to strings, and sort them alphabetically. And </w:t>
+      </w:r>
+      <w:r>
+        <w:rPr>
+          <w:rFonts w:ascii="var(--font-family-monospace)" w:eastAsia="Times New Roman" w:hAnsi="var(--font-family-monospace)" w:cs="Courier New"/>
+          <w:color w:val="D4D4D4"/>
+          <w:sz w:val="20"/>
+          <w:szCs w:val="20"/>
+        </w:rPr>
+        <w:t>"10"</w:t>
+      </w:r>
+      <w:r>
+        <w:rPr>
+          <w:rFonts w:ascii="Arial" w:eastAsia="Times New Roman" w:hAnsi="Arial" w:cs="Arial"/>
+          <w:color w:val="D4D4D4"/>
+          <w:sz w:val="27"/>
+          <w:szCs w:val="27"/>
+        </w:rPr>
+        <w:t> comes before </w:t>
+      </w:r>
+      <w:r>
+        <w:rPr>
+          <w:rFonts w:ascii="var(--font-family-monospace)" w:eastAsia="Times New Roman" w:hAnsi="var(--font-family-monospace)" w:cs="Courier New"/>
+          <w:color w:val="D4D4D4"/>
+          <w:sz w:val="20"/>
+          <w:szCs w:val="20"/>
+        </w:rPr>
+        <w:t>"2"</w:t>
+      </w:r>
+      <w:r>
+        <w:rPr>
+          <w:rFonts w:ascii="Arial" w:eastAsia="Times New Roman" w:hAnsi="Arial" w:cs="Arial"/>
+          <w:color w:val="D4D4D4"/>
+          <w:sz w:val="27"/>
+          <w:szCs w:val="27"/>
+        </w:rPr>
+        <w:t> alphabetically.</w:t>
+      </w:r>
+    </w:p>
+    <w:p>
+      <w:pPr>
+        <w:pBdr>
+          <w:top w:val="single" w:sz="2" w:space="0" w:color="E5E7EB"/>
+          <w:left w:val="single" w:sz="2" w:space="0" w:color="E5E7EB"/>
+          <w:bottom w:val="single" w:sz="2" w:space="0" w:color="E5E7EB"/>
+          <w:right w:val="single" w:sz="2" w:space="0" w:color="E5E7EB"/>
+        </w:pBdr>
+        <w:shd w:val="clear" w:color="auto" w:fill="C45911" w:themeFill="accent2" w:themeFillShade="BF"/>
+        <w:spacing w:before="100" w:beforeAutospacing="1" w:after="100" w:afterAutospacing="1" w:line="240" w:lineRule="auto"/>
+        <w:rPr>
+          <w:rFonts w:ascii="Arial" w:eastAsia="Times New Roman" w:hAnsi="Arial" w:cs="Arial"/>
+          <w:color w:val="D4D4D4"/>
+          <w:sz w:val="27"/>
+          <w:szCs w:val="27"/>
+        </w:rPr>
+      </w:pPr>
+      <w:r>
+        <w:rPr>
+          <w:rFonts w:ascii="Arial" w:eastAsia="Times New Roman" w:hAnsi="Arial" w:cs="Arial"/>
+          <w:color w:val="D4D4D4"/>
+          <w:sz w:val="27"/>
+          <w:szCs w:val="27"/>
+        </w:rPr>
+        <w:t>To fix this, you can pass a callback function to the </w:t>
+      </w:r>
+      <w:r>
+        <w:rPr>
+          <w:rFonts w:ascii="var(--font-family-monospace)" w:eastAsia="Times New Roman" w:hAnsi="var(--font-family-monospace)" w:cs="Courier New"/>
+          <w:color w:val="D4D4D4"/>
+          <w:sz w:val="20"/>
+          <w:szCs w:val="20"/>
+        </w:rPr>
+        <w:t>.</w:t>
+      </w:r>
+      <w:proofErr w:type="gramStart"/>
+      <w:r>
+        <w:rPr>
+          <w:rFonts w:ascii="var(--font-family-monospace)" w:eastAsia="Times New Roman" w:hAnsi="var(--font-family-monospace)" w:cs="Courier New"/>
+          <w:color w:val="D4D4D4"/>
+          <w:sz w:val="20"/>
+          <w:szCs w:val="20"/>
+        </w:rPr>
+        <w:t>sort(</w:t>
+      </w:r>
+      <w:proofErr w:type="gramEnd"/>
+      <w:r>
+        <w:rPr>
+          <w:rFonts w:ascii="var(--font-family-monospace)" w:eastAsia="Times New Roman" w:hAnsi="var(--font-family-monospace)" w:cs="Courier New"/>
+          <w:color w:val="D4D4D4"/>
+          <w:sz w:val="20"/>
+          <w:szCs w:val="20"/>
+        </w:rPr>
+        <w:t>)</w:t>
+      </w:r>
+      <w:r>
+        <w:rPr>
+          <w:rFonts w:ascii="Arial" w:eastAsia="Times New Roman" w:hAnsi="Arial" w:cs="Arial"/>
+          <w:color w:val="D4D4D4"/>
+          <w:sz w:val="27"/>
+          <w:szCs w:val="27"/>
+        </w:rPr>
+        <w:t> method. The callback function has two parameters - for yours, use </w:t>
+      </w:r>
+      <w:proofErr w:type="gramStart"/>
+      <w:r>
+        <w:rPr>
+          <w:rFonts w:ascii="var(--font-family-monospace)" w:eastAsia="Times New Roman" w:hAnsi="var(--font-family-monospace)" w:cs="Courier New"/>
+          <w:color w:val="D4D4D4"/>
+          <w:sz w:val="20"/>
+          <w:szCs w:val="20"/>
+        </w:rPr>
+        <w:t>a</w:t>
+      </w:r>
+      <w:r>
+        <w:rPr>
+          <w:rFonts w:ascii="Arial" w:eastAsia="Times New Roman" w:hAnsi="Arial" w:cs="Arial"/>
+          <w:color w:val="D4D4D4"/>
+          <w:sz w:val="27"/>
+          <w:szCs w:val="27"/>
+        </w:rPr>
+        <w:t> and</w:t>
+      </w:r>
+      <w:proofErr w:type="gramEnd"/>
+      <w:r>
+        <w:rPr>
+          <w:rFonts w:ascii="Arial" w:eastAsia="Times New Roman" w:hAnsi="Arial" w:cs="Arial"/>
+          <w:color w:val="D4D4D4"/>
+          <w:sz w:val="27"/>
+          <w:szCs w:val="27"/>
+        </w:rPr>
+        <w:t> </w:t>
+      </w:r>
+      <w:r>
+        <w:rPr>
+          <w:rFonts w:ascii="var(--font-family-monospace)" w:eastAsia="Times New Roman" w:hAnsi="var(--font-family-monospace)" w:cs="Courier New"/>
+          <w:color w:val="D4D4D4"/>
+          <w:sz w:val="20"/>
+          <w:szCs w:val="20"/>
+        </w:rPr>
+        <w:t>b</w:t>
+      </w:r>
+      <w:r>
+        <w:rPr>
+          <w:rFonts w:ascii="Arial" w:eastAsia="Times New Roman" w:hAnsi="Arial" w:cs="Arial"/>
+          <w:color w:val="D4D4D4"/>
+          <w:sz w:val="27"/>
+          <w:szCs w:val="27"/>
+        </w:rPr>
+        <w:t>. The parameters of </w:t>
+      </w:r>
+      <w:proofErr w:type="gramStart"/>
+      <w:r>
+        <w:rPr>
+          <w:rFonts w:ascii="var(--font-family-monospace)" w:eastAsia="Times New Roman" w:hAnsi="var(--font-family-monospace)" w:cs="Courier New"/>
+          <w:color w:val="D4D4D4"/>
+          <w:sz w:val="20"/>
+          <w:szCs w:val="20"/>
+        </w:rPr>
+        <w:t>a</w:t>
+      </w:r>
+      <w:r>
+        <w:rPr>
+          <w:rFonts w:ascii="Arial" w:eastAsia="Times New Roman" w:hAnsi="Arial" w:cs="Arial"/>
+          <w:color w:val="D4D4D4"/>
+          <w:sz w:val="27"/>
+          <w:szCs w:val="27"/>
+        </w:rPr>
+        <w:t> and</w:t>
+      </w:r>
+      <w:proofErr w:type="gramEnd"/>
+      <w:r>
+        <w:rPr>
+          <w:rFonts w:ascii="Arial" w:eastAsia="Times New Roman" w:hAnsi="Arial" w:cs="Arial"/>
+          <w:color w:val="D4D4D4"/>
+          <w:sz w:val="27"/>
+          <w:szCs w:val="27"/>
+        </w:rPr>
+        <w:t> </w:t>
+      </w:r>
+      <w:r>
+        <w:rPr>
+          <w:rFonts w:ascii="var(--font-family-monospace)" w:eastAsia="Times New Roman" w:hAnsi="var(--font-family-monospace)" w:cs="Courier New"/>
+          <w:color w:val="D4D4D4"/>
+          <w:sz w:val="20"/>
+          <w:szCs w:val="20"/>
+        </w:rPr>
+        <w:t>b</w:t>
+      </w:r>
+      <w:r>
+        <w:rPr>
+          <w:rFonts w:ascii="Arial" w:eastAsia="Times New Roman" w:hAnsi="Arial" w:cs="Arial"/>
+          <w:color w:val="D4D4D4"/>
+          <w:sz w:val="27"/>
+          <w:szCs w:val="27"/>
+        </w:rPr>
+        <w:t> represent the number values in the array that will be sorted.</w:t>
+      </w:r>
+    </w:p>
+    <w:p>
+      <w:pPr>
+        <w:pBdr>
+          <w:top w:val="single" w:sz="2" w:space="0" w:color="E5E7EB"/>
+          <w:left w:val="single" w:sz="2" w:space="0" w:color="E5E7EB"/>
+          <w:bottom w:val="single" w:sz="2" w:space="0" w:color="E5E7EB"/>
+          <w:right w:val="single" w:sz="2" w:space="0" w:color="E5E7EB"/>
+        </w:pBdr>
+        <w:shd w:val="clear" w:color="auto" w:fill="C45911" w:themeFill="accent2" w:themeFillShade="BF"/>
+        <w:spacing w:after="0" w:line="240" w:lineRule="auto"/>
+        <w:rPr>
+          <w:rFonts w:ascii="Arial" w:eastAsia="Times New Roman" w:hAnsi="Arial" w:cs="Arial"/>
+          <w:color w:val="D4D4D4"/>
+          <w:sz w:val="27"/>
+          <w:szCs w:val="27"/>
+        </w:rPr>
+      </w:pPr>
+      <w:r>
+        <w:rPr>
+          <w:rFonts w:ascii="Arial" w:eastAsia="Times New Roman" w:hAnsi="Arial" w:cs="Arial"/>
+          <w:color w:val="D4D4D4"/>
+          <w:sz w:val="27"/>
+          <w:szCs w:val="27"/>
+        </w:rPr>
+        <w:t>Leave the function empty for now.</w:t>
+      </w:r>
+    </w:p>
+    <w:p>
+      <w:pPr>
+        <w:shd w:val="clear" w:color="auto" w:fill="C45911" w:themeFill="accent2" w:themeFillShade="BF"/>
+      </w:pPr>
+    </w:p>
+    <w:p>
+      <w:pPr>
+        <w:shd w:val="clear" w:color="auto" w:fill="C45911" w:themeFill="accent2" w:themeFillShade="BF"/>
       </w:pPr>
       <w:bookmarkStart w:id="0" w:name="_GoBack"/>
       <w:bookmarkEnd w:id="0"/>
+    </w:p>
+    <w:p>
+      <w:pPr>
+        <w:pBdr>
+          <w:top w:val="single" w:sz="2" w:space="0" w:color="E5E7EB"/>
+          <w:left w:val="single" w:sz="2" w:space="0" w:color="E5E7EB"/>
+          <w:bottom w:val="single" w:sz="2" w:space="0" w:color="E5E7EB"/>
+          <w:right w:val="single" w:sz="2" w:space="0" w:color="E5E7EB"/>
+        </w:pBdr>
+        <w:shd w:val="clear" w:color="auto" w:fill="C45911" w:themeFill="accent2" w:themeFillShade="BF"/>
+        <w:spacing w:after="0" w:line="240" w:lineRule="auto"/>
+        <w:outlineLvl w:val="0"/>
+        <w:rPr>
+          <w:rFonts w:ascii="Arial" w:eastAsia="Times New Roman" w:hAnsi="Arial" w:cs="Arial"/>
+          <w:b/>
+          <w:bCs/>
+          <w:kern w:val="36"/>
+          <w:sz w:val="48"/>
+          <w:szCs w:val="48"/>
+        </w:rPr>
+      </w:pPr>
+      <w:r>
+        <w:rPr>
+          <w:rFonts w:ascii="Arial" w:eastAsia="Times New Roman" w:hAnsi="Arial" w:cs="Arial"/>
+          <w:b/>
+          <w:bCs/>
+          <w:kern w:val="36"/>
+          <w:sz w:val="48"/>
+          <w:szCs w:val="48"/>
+        </w:rPr>
+        <w:t>Step 44</w:t>
+      </w:r>
+    </w:p>
+    <w:p>
+      <w:pPr>
+        <w:pBdr>
+          <w:top w:val="single" w:sz="2" w:space="0" w:color="E5E7EB"/>
+          <w:left w:val="single" w:sz="2" w:space="0" w:color="E5E7EB"/>
+          <w:bottom w:val="single" w:sz="2" w:space="0" w:color="E5E7EB"/>
+          <w:right w:val="single" w:sz="2" w:space="0" w:color="E5E7EB"/>
+        </w:pBdr>
+        <w:shd w:val="clear" w:color="auto" w:fill="C45911" w:themeFill="accent2" w:themeFillShade="BF"/>
+        <w:spacing w:before="100" w:beforeAutospacing="1" w:after="100" w:afterAutospacing="1" w:line="240" w:lineRule="auto"/>
+        <w:rPr>
+          <w:rFonts w:ascii="Arial" w:eastAsia="Times New Roman" w:hAnsi="Arial" w:cs="Arial"/>
+          <w:color w:val="D4D4D4"/>
+          <w:sz w:val="27"/>
+          <w:szCs w:val="27"/>
+        </w:rPr>
+      </w:pPr>
+      <w:r>
+        <w:rPr>
+          <w:rFonts w:ascii="Arial" w:eastAsia="Times New Roman" w:hAnsi="Arial" w:cs="Arial"/>
+          <w:color w:val="D4D4D4"/>
+          <w:sz w:val="27"/>
+          <w:szCs w:val="27"/>
+        </w:rPr>
+        <w:t>The callback to </w:t>
+      </w:r>
+      <w:r>
+        <w:rPr>
+          <w:rFonts w:ascii="var(--font-family-monospace)" w:eastAsia="Times New Roman" w:hAnsi="var(--font-family-monospace)" w:cs="Courier New"/>
+          <w:color w:val="D4D4D4"/>
+          <w:sz w:val="20"/>
+          <w:szCs w:val="20"/>
+        </w:rPr>
+        <w:t>.</w:t>
+      </w:r>
+      <w:proofErr w:type="gramStart"/>
+      <w:r>
+        <w:rPr>
+          <w:rFonts w:ascii="var(--font-family-monospace)" w:eastAsia="Times New Roman" w:hAnsi="var(--font-family-monospace)" w:cs="Courier New"/>
+          <w:color w:val="D4D4D4"/>
+          <w:sz w:val="20"/>
+          <w:szCs w:val="20"/>
+        </w:rPr>
+        <w:t>sort(</w:t>
+      </w:r>
+      <w:proofErr w:type="gramEnd"/>
+      <w:r>
+        <w:rPr>
+          <w:rFonts w:ascii="var(--font-family-monospace)" w:eastAsia="Times New Roman" w:hAnsi="var(--font-family-monospace)" w:cs="Courier New"/>
+          <w:color w:val="D4D4D4"/>
+          <w:sz w:val="20"/>
+          <w:szCs w:val="20"/>
+        </w:rPr>
+        <w:t>)</w:t>
+      </w:r>
+      <w:r>
+        <w:rPr>
+          <w:rFonts w:ascii="Arial" w:eastAsia="Times New Roman" w:hAnsi="Arial" w:cs="Arial"/>
+          <w:color w:val="D4D4D4"/>
+          <w:sz w:val="27"/>
+          <w:szCs w:val="27"/>
+        </w:rPr>
+        <w:t> should return a number. That number determines how to sort the elements </w:t>
+      </w:r>
+      <w:proofErr w:type="gramStart"/>
+      <w:r>
+        <w:rPr>
+          <w:rFonts w:ascii="var(--font-family-monospace)" w:eastAsia="Times New Roman" w:hAnsi="var(--font-family-monospace)" w:cs="Courier New"/>
+          <w:color w:val="D4D4D4"/>
+          <w:sz w:val="20"/>
+          <w:szCs w:val="20"/>
+        </w:rPr>
+        <w:t>a</w:t>
+      </w:r>
+      <w:r>
+        <w:rPr>
+          <w:rFonts w:ascii="Arial" w:eastAsia="Times New Roman" w:hAnsi="Arial" w:cs="Arial"/>
+          <w:color w:val="D4D4D4"/>
+          <w:sz w:val="27"/>
+          <w:szCs w:val="27"/>
+        </w:rPr>
+        <w:t> and</w:t>
+      </w:r>
+      <w:proofErr w:type="gramEnd"/>
+      <w:r>
+        <w:rPr>
+          <w:rFonts w:ascii="Arial" w:eastAsia="Times New Roman" w:hAnsi="Arial" w:cs="Arial"/>
+          <w:color w:val="D4D4D4"/>
+          <w:sz w:val="27"/>
+          <w:szCs w:val="27"/>
+        </w:rPr>
+        <w:t> </w:t>
+      </w:r>
+      <w:r>
+        <w:rPr>
+          <w:rFonts w:ascii="var(--font-family-monospace)" w:eastAsia="Times New Roman" w:hAnsi="var(--font-family-monospace)" w:cs="Courier New"/>
+          <w:color w:val="D4D4D4"/>
+          <w:sz w:val="20"/>
+          <w:szCs w:val="20"/>
+        </w:rPr>
+        <w:t>b</w:t>
+      </w:r>
+      <w:r>
+        <w:rPr>
+          <w:rFonts w:ascii="Arial" w:eastAsia="Times New Roman" w:hAnsi="Arial" w:cs="Arial"/>
+          <w:color w:val="D4D4D4"/>
+          <w:sz w:val="27"/>
+          <w:szCs w:val="27"/>
+        </w:rPr>
+        <w:t>:</w:t>
+      </w:r>
+    </w:p>
+    <w:p>
+      <w:pPr>
+        <w:numPr>
+          <w:ilvl w:val="0"/>
+          <w:numId w:val="1"/>
+        </w:numPr>
+        <w:pBdr>
+          <w:top w:val="single" w:sz="2" w:space="0" w:color="E5E7EB"/>
+          <w:left w:val="single" w:sz="2" w:space="0" w:color="E5E7EB"/>
+          <w:bottom w:val="single" w:sz="2" w:space="0" w:color="E5E7EB"/>
+          <w:right w:val="single" w:sz="2" w:space="0" w:color="E5E7EB"/>
+        </w:pBdr>
+        <w:shd w:val="clear" w:color="auto" w:fill="C45911" w:themeFill="accent2" w:themeFillShade="BF"/>
+        <w:spacing w:before="100" w:beforeAutospacing="1" w:after="100" w:afterAutospacing="1" w:line="240" w:lineRule="auto"/>
+        <w:ind w:left="0"/>
+        <w:rPr>
+          <w:rFonts w:ascii="Arial" w:eastAsia="Times New Roman" w:hAnsi="Arial" w:cs="Arial"/>
+          <w:color w:val="D4D4D4"/>
+          <w:sz w:val="27"/>
+          <w:szCs w:val="27"/>
+        </w:rPr>
+      </w:pPr>
+      <w:r>
+        <w:rPr>
+          <w:rFonts w:ascii="Arial" w:eastAsia="Times New Roman" w:hAnsi="Arial" w:cs="Arial"/>
+          <w:color w:val="D4D4D4"/>
+          <w:sz w:val="27"/>
+          <w:szCs w:val="27"/>
+        </w:rPr>
+        <w:t>If the number is negative, sort </w:t>
+      </w:r>
+      <w:r>
+        <w:rPr>
+          <w:rFonts w:ascii="var(--font-family-monospace)" w:eastAsia="Times New Roman" w:hAnsi="var(--font-family-monospace)" w:cs="Courier New"/>
+          <w:color w:val="D4D4D4"/>
+          <w:sz w:val="20"/>
+          <w:szCs w:val="20"/>
+        </w:rPr>
+        <w:t>a</w:t>
+      </w:r>
+      <w:r>
+        <w:rPr>
+          <w:rFonts w:ascii="Arial" w:eastAsia="Times New Roman" w:hAnsi="Arial" w:cs="Arial"/>
+          <w:color w:val="D4D4D4"/>
+          <w:sz w:val="27"/>
+          <w:szCs w:val="27"/>
+        </w:rPr>
+        <w:t> before </w:t>
+      </w:r>
+      <w:r>
+        <w:rPr>
+          <w:rFonts w:ascii="var(--font-family-monospace)" w:eastAsia="Times New Roman" w:hAnsi="var(--font-family-monospace)" w:cs="Courier New"/>
+          <w:color w:val="D4D4D4"/>
+          <w:sz w:val="20"/>
+          <w:szCs w:val="20"/>
+        </w:rPr>
+        <w:t>b</w:t>
+      </w:r>
+      <w:r>
+        <w:rPr>
+          <w:rFonts w:ascii="Arial" w:eastAsia="Times New Roman" w:hAnsi="Arial" w:cs="Arial"/>
+          <w:color w:val="D4D4D4"/>
+          <w:sz w:val="27"/>
+          <w:szCs w:val="27"/>
+        </w:rPr>
+        <w:t>.</w:t>
+      </w:r>
+    </w:p>
+    <w:p>
+      <w:pPr>
+        <w:numPr>
+          <w:ilvl w:val="0"/>
+          <w:numId w:val="1"/>
+        </w:numPr>
+        <w:pBdr>
+          <w:top w:val="single" w:sz="2" w:space="0" w:color="E5E7EB"/>
+          <w:left w:val="single" w:sz="2" w:space="0" w:color="E5E7EB"/>
+          <w:bottom w:val="single" w:sz="2" w:space="0" w:color="E5E7EB"/>
+          <w:right w:val="single" w:sz="2" w:space="0" w:color="E5E7EB"/>
+        </w:pBdr>
+        <w:shd w:val="clear" w:color="auto" w:fill="C45911" w:themeFill="accent2" w:themeFillShade="BF"/>
+        <w:spacing w:before="100" w:beforeAutospacing="1" w:after="100" w:afterAutospacing="1" w:line="240" w:lineRule="auto"/>
+        <w:ind w:left="0"/>
+        <w:rPr>
+          <w:rFonts w:ascii="Arial" w:eastAsia="Times New Roman" w:hAnsi="Arial" w:cs="Arial"/>
+          <w:color w:val="D4D4D4"/>
+          <w:sz w:val="27"/>
+          <w:szCs w:val="27"/>
+        </w:rPr>
+      </w:pPr>
+      <w:r>
+        <w:rPr>
+          <w:rFonts w:ascii="Arial" w:eastAsia="Times New Roman" w:hAnsi="Arial" w:cs="Arial"/>
+          <w:color w:val="D4D4D4"/>
+          <w:sz w:val="27"/>
+          <w:szCs w:val="27"/>
+        </w:rPr>
+        <w:t>If the number is positive, sort </w:t>
+      </w:r>
+      <w:r>
+        <w:rPr>
+          <w:rFonts w:ascii="var(--font-family-monospace)" w:eastAsia="Times New Roman" w:hAnsi="var(--font-family-monospace)" w:cs="Courier New"/>
+          <w:color w:val="D4D4D4"/>
+          <w:sz w:val="20"/>
+          <w:szCs w:val="20"/>
+        </w:rPr>
+        <w:t>b</w:t>
+      </w:r>
+      <w:r>
+        <w:rPr>
+          <w:rFonts w:ascii="Arial" w:eastAsia="Times New Roman" w:hAnsi="Arial" w:cs="Arial"/>
+          <w:color w:val="D4D4D4"/>
+          <w:sz w:val="27"/>
+          <w:szCs w:val="27"/>
+        </w:rPr>
+        <w:t> before </w:t>
+      </w:r>
+      <w:r>
+        <w:rPr>
+          <w:rFonts w:ascii="var(--font-family-monospace)" w:eastAsia="Times New Roman" w:hAnsi="var(--font-family-monospace)" w:cs="Courier New"/>
+          <w:color w:val="D4D4D4"/>
+          <w:sz w:val="20"/>
+          <w:szCs w:val="20"/>
+        </w:rPr>
+        <w:t>a</w:t>
+      </w:r>
+      <w:r>
+        <w:rPr>
+          <w:rFonts w:ascii="Arial" w:eastAsia="Times New Roman" w:hAnsi="Arial" w:cs="Arial"/>
+          <w:color w:val="D4D4D4"/>
+          <w:sz w:val="27"/>
+          <w:szCs w:val="27"/>
+        </w:rPr>
+        <w:t>.</w:t>
+      </w:r>
+    </w:p>
+    <w:p>
+      <w:pPr>
+        <w:numPr>
+          <w:ilvl w:val="0"/>
+          <w:numId w:val="1"/>
+        </w:numPr>
+        <w:pBdr>
+          <w:top w:val="single" w:sz="2" w:space="0" w:color="E5E7EB"/>
+          <w:left w:val="single" w:sz="2" w:space="0" w:color="E5E7EB"/>
+          <w:bottom w:val="single" w:sz="2" w:space="0" w:color="E5E7EB"/>
+          <w:right w:val="single" w:sz="2" w:space="0" w:color="E5E7EB"/>
+        </w:pBdr>
+        <w:shd w:val="clear" w:color="auto" w:fill="C45911" w:themeFill="accent2" w:themeFillShade="BF"/>
+        <w:spacing w:before="100" w:beforeAutospacing="1" w:after="100" w:afterAutospacing="1" w:line="240" w:lineRule="auto"/>
+        <w:ind w:left="0"/>
+        <w:rPr>
+          <w:rFonts w:ascii="Arial" w:eastAsia="Times New Roman" w:hAnsi="Arial" w:cs="Arial"/>
+          <w:color w:val="D4D4D4"/>
+          <w:sz w:val="27"/>
+          <w:szCs w:val="27"/>
+        </w:rPr>
+      </w:pPr>
+      <w:r>
+        <w:rPr>
+          <w:rFonts w:ascii="Arial" w:eastAsia="Times New Roman" w:hAnsi="Arial" w:cs="Arial"/>
+          <w:color w:val="D4D4D4"/>
+          <w:sz w:val="27"/>
+          <w:szCs w:val="27"/>
+        </w:rPr>
+        <w:t>If the number is zero, do not change the order of </w:t>
+      </w:r>
+      <w:proofErr w:type="gramStart"/>
+      <w:r>
+        <w:rPr>
+          <w:rFonts w:ascii="var(--font-family-monospace)" w:eastAsia="Times New Roman" w:hAnsi="var(--font-family-monospace)" w:cs="Courier New"/>
+          <w:color w:val="D4D4D4"/>
+          <w:sz w:val="20"/>
+          <w:szCs w:val="20"/>
+        </w:rPr>
+        <w:t>a</w:t>
+      </w:r>
+      <w:r>
+        <w:rPr>
+          <w:rFonts w:ascii="Arial" w:eastAsia="Times New Roman" w:hAnsi="Arial" w:cs="Arial"/>
+          <w:color w:val="D4D4D4"/>
+          <w:sz w:val="27"/>
+          <w:szCs w:val="27"/>
+        </w:rPr>
+        <w:t> and</w:t>
+      </w:r>
+      <w:proofErr w:type="gramEnd"/>
+      <w:r>
+        <w:rPr>
+          <w:rFonts w:ascii="Arial" w:eastAsia="Times New Roman" w:hAnsi="Arial" w:cs="Arial"/>
+          <w:color w:val="D4D4D4"/>
+          <w:sz w:val="27"/>
+          <w:szCs w:val="27"/>
+        </w:rPr>
+        <w:t> </w:t>
+      </w:r>
+      <w:r>
+        <w:rPr>
+          <w:rFonts w:ascii="var(--font-family-monospace)" w:eastAsia="Times New Roman" w:hAnsi="var(--font-family-monospace)" w:cs="Courier New"/>
+          <w:color w:val="D4D4D4"/>
+          <w:sz w:val="20"/>
+          <w:szCs w:val="20"/>
+        </w:rPr>
+        <w:t>b</w:t>
+      </w:r>
+      <w:r>
+        <w:rPr>
+          <w:rFonts w:ascii="Arial" w:eastAsia="Times New Roman" w:hAnsi="Arial" w:cs="Arial"/>
+          <w:color w:val="D4D4D4"/>
+          <w:sz w:val="27"/>
+          <w:szCs w:val="27"/>
+        </w:rPr>
+        <w:t>.</w:t>
+      </w:r>
+    </w:p>
+    <w:p>
+      <w:pPr>
+        <w:pBdr>
+          <w:top w:val="single" w:sz="2" w:space="0" w:color="E5E7EB"/>
+          <w:left w:val="single" w:sz="2" w:space="0" w:color="E5E7EB"/>
+          <w:bottom w:val="single" w:sz="2" w:space="0" w:color="E5E7EB"/>
+          <w:right w:val="single" w:sz="2" w:space="0" w:color="E5E7EB"/>
+        </w:pBdr>
+        <w:shd w:val="clear" w:color="auto" w:fill="C45911" w:themeFill="accent2" w:themeFillShade="BF"/>
+        <w:spacing w:after="0" w:line="240" w:lineRule="auto"/>
+        <w:rPr>
+          <w:rFonts w:ascii="Arial" w:eastAsia="Times New Roman" w:hAnsi="Arial" w:cs="Arial"/>
+          <w:color w:val="D4D4D4"/>
+          <w:sz w:val="27"/>
+          <w:szCs w:val="27"/>
+        </w:rPr>
+      </w:pPr>
+      <w:r>
+        <w:rPr>
+          <w:rFonts w:ascii="Arial" w:eastAsia="Times New Roman" w:hAnsi="Arial" w:cs="Arial"/>
+          <w:color w:val="D4D4D4"/>
+          <w:sz w:val="27"/>
+          <w:szCs w:val="27"/>
+        </w:rPr>
+        <w:t>Keeping in mind that you want the numbers to be sorted in ascending order (smallest to largest), return a single subtraction calculation using </w:t>
+      </w:r>
+      <w:proofErr w:type="gramStart"/>
+      <w:r>
+        <w:rPr>
+          <w:rFonts w:ascii="var(--font-family-monospace)" w:eastAsia="Times New Roman" w:hAnsi="var(--font-family-monospace)" w:cs="Courier New"/>
+          <w:color w:val="D4D4D4"/>
+          <w:sz w:val="20"/>
+          <w:szCs w:val="20"/>
+        </w:rPr>
+        <w:t>a</w:t>
+      </w:r>
+      <w:r>
+        <w:rPr>
+          <w:rFonts w:ascii="Arial" w:eastAsia="Times New Roman" w:hAnsi="Arial" w:cs="Arial"/>
+          <w:color w:val="D4D4D4"/>
+          <w:sz w:val="27"/>
+          <w:szCs w:val="27"/>
+        </w:rPr>
+        <w:t> and</w:t>
+      </w:r>
+      <w:proofErr w:type="gramEnd"/>
+      <w:r>
+        <w:rPr>
+          <w:rFonts w:ascii="Arial" w:eastAsia="Times New Roman" w:hAnsi="Arial" w:cs="Arial"/>
+          <w:color w:val="D4D4D4"/>
+          <w:sz w:val="27"/>
+          <w:szCs w:val="27"/>
+        </w:rPr>
+        <w:t> </w:t>
+      </w:r>
+      <w:r>
+        <w:rPr>
+          <w:rFonts w:ascii="var(--font-family-monospace)" w:eastAsia="Times New Roman" w:hAnsi="var(--font-family-monospace)" w:cs="Courier New"/>
+          <w:color w:val="D4D4D4"/>
+          <w:sz w:val="20"/>
+          <w:szCs w:val="20"/>
+        </w:rPr>
+        <w:t>b</w:t>
+      </w:r>
+      <w:r>
+        <w:rPr>
+          <w:rFonts w:ascii="Arial" w:eastAsia="Times New Roman" w:hAnsi="Arial" w:cs="Arial"/>
+          <w:color w:val="D4D4D4"/>
+          <w:sz w:val="27"/>
+          <w:szCs w:val="27"/>
+        </w:rPr>
+        <w:t> that will correctly sort the numbers with the above logic.</w:t>
+      </w:r>
+    </w:p>
+    <w:p>
+      <w:pPr>
+        <w:shd w:val="clear" w:color="auto" w:fill="C45911" w:themeFill="accent2" w:themeFillShade="BF"/>
+      </w:pPr>
     </w:p>
     <w:sectPr>
       <w:pgSz w:w="12240" w:h="15840"/>
@@ -1626,6 +2676,163 @@
     </w:sectPr>
   </w:body>
 </w:document>
+</file>
+
+<file path=word/numbering.xml><?xml version="1.0" encoding="utf-8"?>
+<w:numbering xmlns:wpc="http://schemas.microsoft.com/office/word/2010/wordprocessingCanvas" xmlns:cx="http://schemas.microsoft.com/office/drawing/2014/chartex" xmlns:cx1="http://schemas.microsoft.com/office/drawing/2015/9/8/chartex" xmlns:mc="http://schemas.openxmlformats.org/markup-compatibility/2006" xmlns:o="urn:schemas-microsoft-com:office:office" xmlns:r="http://schemas.openxmlformats.org/officeDocument/2006/relationships" xmlns:m="http://schemas.openxmlformats.org/officeDocument/2006/math" xmlns:v="urn:schemas-microsoft-com:vml" xmlns:wp14="http://schemas.microsoft.com/office/word/2010/wordprocessingDrawing" xmlns:wp="http://schemas.openxmlformats.org/drawingml/2006/wordprocessingDrawing" xmlns:w10="urn:schemas-microsoft-com:office:word" xmlns:w="http://schemas.openxmlformats.org/wordprocessingml/2006/main" xmlns:w14="http://schemas.microsoft.com/office/word/2010/wordml" xmlns:w15="http://schemas.microsoft.com/office/word/2012/wordml" xmlns:w16se="http://schemas.microsoft.com/office/word/2015/wordml/symex" xmlns:wpg="http://schemas.microsoft.com/office/word/2010/wordprocessingGroup" xmlns:wpi="http://schemas.microsoft.com/office/word/2010/wordprocessingInk" xmlns:wne="http://schemas.microsoft.com/office/word/2006/wordml" xmlns:wps="http://schemas.microsoft.com/office/word/2010/wordprocessingShape" mc:Ignorable="w14 w15 w16se wp14">
+  <w:abstractNum w:abstractNumId="0" w15:restartNumberingAfterBreak="0">
+    <w:nsid w:val="76252A4A"/>
+    <w:multiLevelType w:val="multilevel"/>
+    <w:tmpl w:val="10AA86C2"/>
+    <w:lvl w:ilvl="0">
+      <w:start w:val="1"/>
+      <w:numFmt w:val="bullet"/>
+      <w:lvlText w:val=""/>
+      <w:lvlJc w:val="left"/>
+      <w:pPr>
+        <w:tabs>
+          <w:tab w:val="num" w:pos="720"/>
+        </w:tabs>
+        <w:ind w:left="720" w:hanging="360"/>
+      </w:pPr>
+      <w:rPr>
+        <w:rFonts w:ascii="Symbol" w:hAnsi="Symbol" w:hint="default"/>
+        <w:sz w:val="20"/>
+      </w:rPr>
+    </w:lvl>
+    <w:lvl w:ilvl="1" w:tentative="1">
+      <w:start w:val="1"/>
+      <w:numFmt w:val="bullet"/>
+      <w:lvlText w:val=""/>
+      <w:lvlJc w:val="left"/>
+      <w:pPr>
+        <w:tabs>
+          <w:tab w:val="num" w:pos="1440"/>
+        </w:tabs>
+        <w:ind w:left="1440" w:hanging="360"/>
+      </w:pPr>
+      <w:rPr>
+        <w:rFonts w:ascii="Symbol" w:hAnsi="Symbol" w:hint="default"/>
+        <w:sz w:val="20"/>
+      </w:rPr>
+    </w:lvl>
+    <w:lvl w:ilvl="2" w:tentative="1">
+      <w:start w:val="1"/>
+      <w:numFmt w:val="bullet"/>
+      <w:lvlText w:val=""/>
+      <w:lvlJc w:val="left"/>
+      <w:pPr>
+        <w:tabs>
+          <w:tab w:val="num" w:pos="2160"/>
+        </w:tabs>
+        <w:ind w:left="2160" w:hanging="360"/>
+      </w:pPr>
+      <w:rPr>
+        <w:rFonts w:ascii="Symbol" w:hAnsi="Symbol" w:hint="default"/>
+        <w:sz w:val="20"/>
+      </w:rPr>
+    </w:lvl>
+    <w:lvl w:ilvl="3" w:tentative="1">
+      <w:start w:val="1"/>
+      <w:numFmt w:val="bullet"/>
+      <w:lvlText w:val=""/>
+      <w:lvlJc w:val="left"/>
+      <w:pPr>
+        <w:tabs>
+          <w:tab w:val="num" w:pos="2880"/>
+        </w:tabs>
+        <w:ind w:left="2880" w:hanging="360"/>
+      </w:pPr>
+      <w:rPr>
+        <w:rFonts w:ascii="Symbol" w:hAnsi="Symbol" w:hint="default"/>
+        <w:sz w:val="20"/>
+      </w:rPr>
+    </w:lvl>
+    <w:lvl w:ilvl="4" w:tentative="1">
+      <w:start w:val="1"/>
+      <w:numFmt w:val="bullet"/>
+      <w:lvlText w:val=""/>
+      <w:lvlJc w:val="left"/>
+      <w:pPr>
+        <w:tabs>
+          <w:tab w:val="num" w:pos="3600"/>
+        </w:tabs>
+        <w:ind w:left="3600" w:hanging="360"/>
+      </w:pPr>
+      <w:rPr>
+        <w:rFonts w:ascii="Symbol" w:hAnsi="Symbol" w:hint="default"/>
+        <w:sz w:val="20"/>
+      </w:rPr>
+    </w:lvl>
+    <w:lvl w:ilvl="5" w:tentative="1">
+      <w:start w:val="1"/>
+      <w:numFmt w:val="bullet"/>
+      <w:lvlText w:val=""/>
+      <w:lvlJc w:val="left"/>
+      <w:pPr>
+        <w:tabs>
+          <w:tab w:val="num" w:pos="4320"/>
+        </w:tabs>
+        <w:ind w:left="4320" w:hanging="360"/>
+      </w:pPr>
+      <w:rPr>
+        <w:rFonts w:ascii="Symbol" w:hAnsi="Symbol" w:hint="default"/>
+        <w:sz w:val="20"/>
+      </w:rPr>
+    </w:lvl>
+    <w:lvl w:ilvl="6" w:tentative="1">
+      <w:start w:val="1"/>
+      <w:numFmt w:val="bullet"/>
+      <w:lvlText w:val=""/>
+      <w:lvlJc w:val="left"/>
+      <w:pPr>
+        <w:tabs>
+          <w:tab w:val="num" w:pos="5040"/>
+        </w:tabs>
+        <w:ind w:left="5040" w:hanging="360"/>
+      </w:pPr>
+      <w:rPr>
+        <w:rFonts w:ascii="Symbol" w:hAnsi="Symbol" w:hint="default"/>
+        <w:sz w:val="20"/>
+      </w:rPr>
+    </w:lvl>
+    <w:lvl w:ilvl="7" w:tentative="1">
+      <w:start w:val="1"/>
+      <w:numFmt w:val="bullet"/>
+      <w:lvlText w:val=""/>
+      <w:lvlJc w:val="left"/>
+      <w:pPr>
+        <w:tabs>
+          <w:tab w:val="num" w:pos="5760"/>
+        </w:tabs>
+        <w:ind w:left="5760" w:hanging="360"/>
+      </w:pPr>
+      <w:rPr>
+        <w:rFonts w:ascii="Symbol" w:hAnsi="Symbol" w:hint="default"/>
+        <w:sz w:val="20"/>
+      </w:rPr>
+    </w:lvl>
+    <w:lvl w:ilvl="8" w:tentative="1">
+      <w:start w:val="1"/>
+      <w:numFmt w:val="bullet"/>
+      <w:lvlText w:val=""/>
+      <w:lvlJc w:val="left"/>
+      <w:pPr>
+        <w:tabs>
+          <w:tab w:val="num" w:pos="6480"/>
+        </w:tabs>
+        <w:ind w:left="6480" w:hanging="360"/>
+      </w:pPr>
+      <w:rPr>
+        <w:rFonts w:ascii="Symbol" w:hAnsi="Symbol" w:hint="default"/>
+        <w:sz w:val="20"/>
+      </w:rPr>
+    </w:lvl>
+  </w:abstractNum>
+  <w:num w:numId="1">
+    <w:abstractNumId w:val="0"/>
+  </w:num>
+</w:numbering>
 </file>
 
 <file path=word/styles.xml><?xml version="1.0" encoding="utf-8"?>

</xml_diff>